<commit_message>
foram adicionados requisitos da sprint 3
</commit_message>
<xml_diff>
--- a/Documentação/Documentação Mush Room (1).docx
+++ b/Documentação/Documentação Mush Room (1).docx
@@ -239,15 +239,15 @@
         <mc:AlternateContent>
           <mc:Choice Requires="wps">
             <w:drawing>
-              <wp:anchor distT="0" distB="0" distL="114300" distR="114300" simplePos="0" relativeHeight="251671552" behindDoc="0" locked="0" layoutInCell="1" allowOverlap="1" wp14:anchorId="4FA9741D" wp14:editId="00791F19">
+              <wp:anchor distT="0" distB="0" distL="114300" distR="114300" simplePos="0" relativeHeight="251671552" behindDoc="0" locked="0" layoutInCell="1" allowOverlap="1" wp14:anchorId="4FA9741D" wp14:editId="5C1AB414">
                 <wp:simplePos x="0" y="0"/>
                 <wp:positionH relativeFrom="column">
-                  <wp:posOffset>1889760</wp:posOffset>
+                  <wp:posOffset>1543506</wp:posOffset>
                 </wp:positionH>
                 <wp:positionV relativeFrom="paragraph">
-                  <wp:posOffset>6996790</wp:posOffset>
+                  <wp:posOffset>6993534</wp:posOffset>
                 </wp:positionV>
-                <wp:extent cx="1842135" cy="1049655"/>
+                <wp:extent cx="2384755" cy="402336"/>
                 <wp:effectExtent l="0" t="0" r="0" b="0"/>
                 <wp:wrapNone/>
                 <wp:docPr id="1882602301" name="Caixa de Texto 3"/>
@@ -259,7 +259,7 @@
                       <wps:spPr>
                         <a:xfrm>
                           <a:off x="0" y="0"/>
-                          <a:ext cx="1842135" cy="1049655"/>
+                          <a:ext cx="2384755" cy="402336"/>
                         </a:xfrm>
                         <a:prstGeom prst="rect">
                           <a:avLst/>
@@ -291,7 +291,18 @@
                                 <w:szCs w:val="36"/>
                                 <w:lang w:eastAsia="pt-BR"/>
                               </w:rPr>
-                              <w:t>GRUPO 5</w:t>
+                              <w:t xml:space="preserve">GRUPO </w:t>
+                            </w:r>
+                            <w:r>
+                              <w:rPr>
+                                <w:rFonts w:ascii="Artifakt Element Heavy" w:eastAsia="Times New Roman" w:hAnsi="Artifakt Element Heavy" w:cs="Quire Sans"/>
+                                <w:color w:val="702323"/>
+                                <w:position w:val="5"/>
+                                <w:sz w:val="36"/>
+                                <w:szCs w:val="36"/>
+                                <w:lang w:eastAsia="pt-BR"/>
+                              </w:rPr>
+                              <w:t>4</w:t>
                             </w:r>
                           </w:p>
                         </w:txbxContent>
@@ -316,7 +327,7 @@
           </mc:Choice>
           <mc:Fallback>
             <w:pict>
-              <v:shape w14:anchorId="4FA9741D" id="_x0000_s1027" type="#_x0000_t202" style="position:absolute;margin-left:148.8pt;margin-top:550.95pt;width:145.05pt;height:82.65pt;z-index:251671552;visibility:visible;mso-wrap-style:square;mso-width-percent:0;mso-height-percent:0;mso-wrap-distance-left:9pt;mso-wrap-distance-top:0;mso-wrap-distance-right:9pt;mso-wrap-distance-bottom:0;mso-position-horizontal:absolute;mso-position-horizontal-relative:text;mso-position-vertical:absolute;mso-position-vertical-relative:text;mso-width-percent:0;mso-height-percent:0;mso-width-relative:margin;mso-height-relative:margin;v-text-anchor:top" o:gfxdata="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" filled="f" stroked="f" strokeweight=".5pt">
+              <v:shape w14:anchorId="4FA9741D" id="_x0000_s1027" type="#_x0000_t202" style="position:absolute;margin-left:121.55pt;margin-top:550.65pt;width:187.8pt;height:31.7pt;z-index:251671552;visibility:visible;mso-wrap-style:square;mso-width-percent:0;mso-height-percent:0;mso-wrap-distance-left:9pt;mso-wrap-distance-top:0;mso-wrap-distance-right:9pt;mso-wrap-distance-bottom:0;mso-position-horizontal:absolute;mso-position-horizontal-relative:text;mso-position-vertical:absolute;mso-position-vertical-relative:text;mso-width-percent:0;mso-height-percent:0;mso-width-relative:margin;mso-height-relative:margin;v-text-anchor:top" o:gfxdata="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" filled="f" stroked="f" strokeweight=".5pt">
                 <v:textbox>
                   <w:txbxContent>
                     <w:p>
@@ -332,7 +343,6 @@
                       </w:pPr>
                       <w:r>
                         <w:rPr>
-                          <w:rStyle w:val="paragraph"/>
                           <w:rFonts w:ascii="Artifakt Element Heavy" w:eastAsia="Times New Roman" w:hAnsi="Artifakt Element Heavy" w:cs="Quire Sans"/>
                           <w:color w:val="702323"/>
                           <w:position w:val="5"/>
@@ -340,7 +350,18 @@
                           <w:szCs w:val="36"/>
                           <w:lang w:eastAsia="pt-BR"/>
                         </w:rPr>
-                        <w:t>GRUPO 5</w:t>
+                        <w:t xml:space="preserve">GRUPO </w:t>
+                      </w:r>
+                      <w:r>
+                        <w:rPr>
+                          <w:rFonts w:ascii="Artifakt Element Heavy" w:eastAsia="Times New Roman" w:hAnsi="Artifakt Element Heavy" w:cs="Quire Sans"/>
+                          <w:color w:val="702323"/>
+                          <w:position w:val="5"/>
+                          <w:sz w:val="36"/>
+                          <w:szCs w:val="36"/>
+                          <w:lang w:eastAsia="pt-BR"/>
+                        </w:rPr>
+                        <w:t>4</w:t>
                       </w:r>
                     </w:p>
                   </w:txbxContent>
@@ -363,7 +384,7 @@
         <mc:AlternateContent>
           <mc:Choice Requires="wps">
             <w:drawing>
-              <wp:anchor distT="0" distB="0" distL="114300" distR="114300" simplePos="0" relativeHeight="251660799" behindDoc="0" locked="0" layoutInCell="1" allowOverlap="1" wp14:anchorId="0D621B4D" wp14:editId="41B0A426">
+              <wp:anchor distT="0" distB="0" distL="114300" distR="114300" simplePos="0" relativeHeight="251660799" behindDoc="0" locked="0" layoutInCell="1" allowOverlap="1" wp14:anchorId="0D621B4D" wp14:editId="6D73606C">
                 <wp:simplePos x="0" y="0"/>
                 <wp:positionH relativeFrom="column">
                   <wp:posOffset>-136478</wp:posOffset>
@@ -446,7 +467,7 @@
           <w:szCs w:val="48"/>
         </w:rPr>
         <w:drawing>
-          <wp:anchor distT="0" distB="0" distL="114300" distR="114300" simplePos="0" relativeHeight="251660288" behindDoc="0" locked="0" layoutInCell="1" allowOverlap="1" wp14:anchorId="6801E9BB" wp14:editId="0A16A269">
+          <wp:anchor distT="0" distB="0" distL="114300" distR="114300" simplePos="0" relativeHeight="251660288" behindDoc="0" locked="0" layoutInCell="1" allowOverlap="1" wp14:anchorId="6801E9BB" wp14:editId="51A40312">
             <wp:simplePos x="0" y="0"/>
             <wp:positionH relativeFrom="column">
               <wp:posOffset>0</wp:posOffset>
@@ -550,7 +571,6 @@
                           <w:p>
                             <w:pPr>
                               <w:spacing w:after="0"/>
-                              <w:jc w:val="right"/>
                               <w:rPr>
                                 <w:rFonts w:ascii="Quire Sans" w:eastAsia="Times New Roman" w:hAnsi="Quire Sans" w:cs="Quire Sans"/>
                                 <w:color w:val="FFEFD4"/>
@@ -569,13 +589,72 @@
                                 <w:szCs w:val="28"/>
                                 <w:lang w:eastAsia="pt-BR"/>
                               </w:rPr>
-                              <w:t>Luiz Fernando</w:t>
+                              <w:t xml:space="preserve">  </w:t>
+                            </w:r>
+                            <w:r>
+                              <w:rPr>
+                                <w:rFonts w:ascii="Quire Sans" w:eastAsia="Times New Roman" w:hAnsi="Quire Sans" w:cs="Quire Sans"/>
+                                <w:color w:val="FFEFD4"/>
+                                <w:position w:val="5"/>
+                                <w:sz w:val="28"/>
+                                <w:szCs w:val="28"/>
+                                <w:lang w:eastAsia="pt-BR"/>
+                              </w:rPr>
+                              <w:tab/>
+                            </w:r>
+                            <w:proofErr w:type="spellStart"/>
+                            <w:r>
+                              <w:rPr>
+                                <w:rFonts w:ascii="Quire Sans" w:eastAsia="Times New Roman" w:hAnsi="Quire Sans" w:cs="Quire Sans"/>
+                                <w:color w:val="FFEFD4"/>
+                                <w:position w:val="5"/>
+                                <w:sz w:val="28"/>
+                                <w:szCs w:val="28"/>
+                                <w:lang w:eastAsia="pt-BR"/>
+                              </w:rPr>
+                              <w:t>Matteus</w:t>
+                            </w:r>
+                            <w:proofErr w:type="spellEnd"/>
+                            <w:r>
+                              <w:rPr>
+                                <w:rFonts w:ascii="Quire Sans" w:eastAsia="Times New Roman" w:hAnsi="Quire Sans" w:cs="Quire Sans"/>
+                                <w:color w:val="FFEFD4"/>
+                                <w:position w:val="5"/>
+                                <w:sz w:val="28"/>
+                                <w:szCs w:val="28"/>
+                                <w:lang w:eastAsia="pt-BR"/>
+                              </w:rPr>
+                              <w:t xml:space="preserve"> Bins</w:t>
+                            </w:r>
+                            <w:r>
+                              <w:rPr>
+                                <w:rFonts w:ascii="Quire Sans" w:eastAsia="Times New Roman" w:hAnsi="Quire Sans" w:cs="Quire Sans"/>
+                                <w:color w:val="FFEFD4"/>
+                                <w:position w:val="5"/>
+                                <w:sz w:val="28"/>
+                                <w:szCs w:val="28"/>
+                                <w:lang w:eastAsia="pt-BR"/>
+                              </w:rPr>
+                              <w:t xml:space="preserve"> </w:t>
                             </w:r>
                           </w:p>
                           <w:p>
                             <w:pPr>
                               <w:spacing w:after="0"/>
-                              <w:jc w:val="right"/>
+                              <w:rPr>
+                                <w:rFonts w:ascii="Quire Sans" w:eastAsia="Times New Roman" w:hAnsi="Quire Sans" w:cs="Quire Sans"/>
+                                <w:color w:val="FFEFD4"/>
+                                <w:position w:val="5"/>
+                                <w:sz w:val="28"/>
+                                <w:szCs w:val="28"/>
+                                <w:lang w:eastAsia="pt-BR"/>
+                              </w:rPr>
+                            </w:pPr>
+                          </w:p>
+                          <w:p>
+                            <w:pPr>
+                              <w:spacing w:after="0"/>
+                              <w:jc w:val="center"/>
                               <w:rPr>
                                 <w:rFonts w:ascii="Quire Sans" w:eastAsia="Times New Roman" w:hAnsi="Quire Sans" w:cs="Quire Sans"/>
                                 <w:color w:val="FFEFD4"/>
@@ -594,7 +673,7 @@
                                 <w:szCs w:val="28"/>
                                 <w:lang w:eastAsia="pt-BR"/>
                               </w:rPr>
-                              <w:t>Vagner di Benedetto</w:t>
+                              <w:t>Pedro Souza</w:t>
                             </w:r>
                           </w:p>
                           <w:p>
@@ -610,17 +689,6 @@
                                 <w:lang w:eastAsia="pt-BR"/>
                               </w:rPr>
                             </w:pPr>
-                            <w:r>
-                              <w:rPr>
-                                <w:rFonts w:ascii="Quire Sans" w:eastAsia="Times New Roman" w:hAnsi="Quire Sans" w:cs="Quire Sans"/>
-                                <w:color w:val="FFEFD4"/>
-                                <w:position w:val="5"/>
-                                <w:sz w:val="28"/>
-                                <w:szCs w:val="28"/>
-                                <w:lang w:eastAsia="pt-BR"/>
-                              </w:rPr>
-                              <w:t>Yuri Suhet</w:t>
-                            </w:r>
                           </w:p>
                         </w:txbxContent>
                       </wps:txbx>
@@ -650,9 +718,7 @@
                     <w:p>
                       <w:pPr>
                         <w:spacing w:after="0"/>
-                        <w:jc w:val="right"/>
                         <w:rPr>
-                          <w:rStyle w:val="paragraph"/>
                           <w:rFonts w:ascii="Quire Sans" w:eastAsia="Times New Roman" w:hAnsi="Quire Sans" w:cs="Quire Sans"/>
                           <w:color w:val="FFEFD4"/>
                           <w:position w:val="5"/>
@@ -663,7 +729,6 @@
                       </w:pPr>
                       <w:r>
                         <w:rPr>
-                          <w:rStyle w:val="paragraph"/>
                           <w:rFonts w:ascii="Quire Sans" w:eastAsia="Times New Roman" w:hAnsi="Quire Sans" w:cs="Quire Sans"/>
                           <w:color w:val="FFEFD4"/>
                           <w:position w:val="5"/>
@@ -671,15 +736,73 @@
                           <w:szCs w:val="28"/>
                           <w:lang w:eastAsia="pt-BR"/>
                         </w:rPr>
-                        <w:t>Luiz Fernando</w:t>
+                        <w:t xml:space="preserve">  </w:t>
+                      </w:r>
+                      <w:r>
+                        <w:rPr>
+                          <w:rFonts w:ascii="Quire Sans" w:eastAsia="Times New Roman" w:hAnsi="Quire Sans" w:cs="Quire Sans"/>
+                          <w:color w:val="FFEFD4"/>
+                          <w:position w:val="5"/>
+                          <w:sz w:val="28"/>
+                          <w:szCs w:val="28"/>
+                          <w:lang w:eastAsia="pt-BR"/>
+                        </w:rPr>
+                        <w:tab/>
+                      </w:r>
+                      <w:proofErr w:type="spellStart"/>
+                      <w:r>
+                        <w:rPr>
+                          <w:rFonts w:ascii="Quire Sans" w:eastAsia="Times New Roman" w:hAnsi="Quire Sans" w:cs="Quire Sans"/>
+                          <w:color w:val="FFEFD4"/>
+                          <w:position w:val="5"/>
+                          <w:sz w:val="28"/>
+                          <w:szCs w:val="28"/>
+                          <w:lang w:eastAsia="pt-BR"/>
+                        </w:rPr>
+                        <w:t>Matteus</w:t>
+                      </w:r>
+                      <w:proofErr w:type="spellEnd"/>
+                      <w:r>
+                        <w:rPr>
+                          <w:rFonts w:ascii="Quire Sans" w:eastAsia="Times New Roman" w:hAnsi="Quire Sans" w:cs="Quire Sans"/>
+                          <w:color w:val="FFEFD4"/>
+                          <w:position w:val="5"/>
+                          <w:sz w:val="28"/>
+                          <w:szCs w:val="28"/>
+                          <w:lang w:eastAsia="pt-BR"/>
+                        </w:rPr>
+                        <w:t xml:space="preserve"> Bins</w:t>
+                      </w:r>
+                      <w:r>
+                        <w:rPr>
+                          <w:rFonts w:ascii="Quire Sans" w:eastAsia="Times New Roman" w:hAnsi="Quire Sans" w:cs="Quire Sans"/>
+                          <w:color w:val="FFEFD4"/>
+                          <w:position w:val="5"/>
+                          <w:sz w:val="28"/>
+                          <w:szCs w:val="28"/>
+                          <w:lang w:eastAsia="pt-BR"/>
+                        </w:rPr>
+                        <w:t xml:space="preserve"> </w:t>
                       </w:r>
                     </w:p>
                     <w:p>
                       <w:pPr>
                         <w:spacing w:after="0"/>
-                        <w:jc w:val="right"/>
                         <w:rPr>
-                          <w:rStyle w:val="paragraph"/>
+                          <w:rFonts w:ascii="Quire Sans" w:eastAsia="Times New Roman" w:hAnsi="Quire Sans" w:cs="Quire Sans"/>
+                          <w:color w:val="FFEFD4"/>
+                          <w:position w:val="5"/>
+                          <w:sz w:val="28"/>
+                          <w:szCs w:val="28"/>
+                          <w:lang w:eastAsia="pt-BR"/>
+                        </w:rPr>
+                      </w:pPr>
+                    </w:p>
+                    <w:p>
+                      <w:pPr>
+                        <w:spacing w:after="0"/>
+                        <w:jc w:val="center"/>
+                        <w:rPr>
                           <w:rFonts w:ascii="Quire Sans" w:eastAsia="Times New Roman" w:hAnsi="Quire Sans" w:cs="Quire Sans"/>
                           <w:color w:val="FFEFD4"/>
                           <w:position w:val="5"/>
@@ -690,7 +813,6 @@
                       </w:pPr>
                       <w:r>
                         <w:rPr>
-                          <w:rStyle w:val="paragraph"/>
                           <w:rFonts w:ascii="Quire Sans" w:eastAsia="Times New Roman" w:hAnsi="Quire Sans" w:cs="Quire Sans"/>
                           <w:color w:val="FFEFD4"/>
                           <w:position w:val="5"/>
@@ -698,33 +820,7 @@
                           <w:szCs w:val="28"/>
                           <w:lang w:eastAsia="pt-BR"/>
                         </w:rPr>
-                        <w:t xml:space="preserve">Vagner </w:t>
-                      </w:r>
-                      <w:proofErr w:type="spellStart"/>
-                      <w:r>
-                        <w:rPr>
-                          <w:rStyle w:val="paragraph"/>
-                          <w:rFonts w:ascii="Quire Sans" w:eastAsia="Times New Roman" w:hAnsi="Quire Sans" w:cs="Quire Sans"/>
-                          <w:color w:val="FFEFD4"/>
-                          <w:position w:val="5"/>
-                          <w:sz w:val="28"/>
-                          <w:szCs w:val="28"/>
-                          <w:lang w:eastAsia="pt-BR"/>
-                        </w:rPr>
-                        <w:t>di</w:t>
-                      </w:r>
-                      <w:proofErr w:type="spellEnd"/>
-                      <w:r>
-                        <w:rPr>
-                          <w:rStyle w:val="paragraph"/>
-                          <w:rFonts w:ascii="Quire Sans" w:eastAsia="Times New Roman" w:hAnsi="Quire Sans" w:cs="Quire Sans"/>
-                          <w:color w:val="FFEFD4"/>
-                          <w:position w:val="5"/>
-                          <w:sz w:val="28"/>
-                          <w:szCs w:val="28"/>
-                          <w:lang w:eastAsia="pt-BR"/>
-                        </w:rPr>
-                        <w:t xml:space="preserve"> Benedetto</w:t>
+                        <w:t>Pedro Souza</w:t>
                       </w:r>
                     </w:p>
                     <w:p>
@@ -740,32 +836,6 @@
                           <w:lang w:eastAsia="pt-BR"/>
                         </w:rPr>
                       </w:pPr>
-                      <w:r>
-                        <w:rPr>
-                          <w:rStyle w:val="paragraph"/>
-                          <w:rFonts w:ascii="Quire Sans" w:eastAsia="Times New Roman" w:hAnsi="Quire Sans" w:cs="Quire Sans"/>
-                          <w:color w:val="FFEFD4"/>
-                          <w:position w:val="5"/>
-                          <w:sz w:val="28"/>
-                          <w:szCs w:val="28"/>
-                          <w:lang w:eastAsia="pt-BR"/>
-                        </w:rPr>
-                        <w:t xml:space="preserve">Yuri </w:t>
-                      </w:r>
-                      <w:proofErr w:type="spellStart"/>
-                      <w:r>
-                        <w:rPr>
-                          <w:rStyle w:val="paragraph"/>
-                          <w:rFonts w:ascii="Quire Sans" w:eastAsia="Times New Roman" w:hAnsi="Quire Sans" w:cs="Quire Sans"/>
-                          <w:color w:val="FFEFD4"/>
-                          <w:position w:val="5"/>
-                          <w:sz w:val="28"/>
-                          <w:szCs w:val="28"/>
-                          <w:lang w:eastAsia="pt-BR"/>
-                        </w:rPr>
-                        <w:t>Suhet</w:t>
-                      </w:r>
-                      <w:proofErr w:type="spellEnd"/>
                     </w:p>
                   </w:txbxContent>
                 </v:textbox>
@@ -787,7 +857,7 @@
         <mc:AlternateContent>
           <mc:Choice Requires="wps">
             <w:drawing>
-              <wp:anchor distT="0" distB="0" distL="114300" distR="114300" simplePos="0" relativeHeight="251663360" behindDoc="0" locked="0" layoutInCell="1" allowOverlap="1" wp14:anchorId="35D7AE10" wp14:editId="45E6037E">
+              <wp:anchor distT="0" distB="0" distL="114300" distR="114300" simplePos="0" relativeHeight="251663360" behindDoc="0" locked="0" layoutInCell="1" allowOverlap="1" wp14:anchorId="35D7AE10" wp14:editId="7F8E0437">
                 <wp:simplePos x="0" y="0"/>
                 <wp:positionH relativeFrom="column">
                   <wp:posOffset>-135255</wp:posOffset>
@@ -826,10 +896,12 @@
                               <w:ind w:left="360"/>
                               <w:textAlignment w:val="baseline"/>
                               <w:rPr>
+                                <w:rStyle w:val="normaltextrun"/>
                                 <w:rFonts w:ascii="Quire Sans" w:hAnsi="Quire Sans" w:cs="Quire Sans"/>
                                 <w:color w:val="FFEFD4"/>
-                                <w:sz w:val="22"/>
-                                <w:szCs w:val="22"/>
+                                <w:position w:val="5"/>
+                                <w:sz w:val="28"/>
+                                <w:szCs w:val="28"/>
                               </w:rPr>
                             </w:pPr>
                             <w:r>
@@ -841,8 +913,35 @@
                                 <w:sz w:val="28"/>
                                 <w:szCs w:val="28"/>
                               </w:rPr>
-                              <w:t>Eduardo Castrillo</w:t>
+                              <w:t>Ar</w:t>
                             </w:r>
+                            <w:r>
+                              <w:rPr>
+                                <w:rStyle w:val="normaltextrun"/>
+                                <w:rFonts w:ascii="Quire Sans" w:hAnsi="Quire Sans" w:cs="Quire Sans"/>
+                                <w:color w:val="FFEFD4"/>
+                                <w:position w:val="5"/>
+                                <w:sz w:val="28"/>
+                                <w:szCs w:val="28"/>
+                              </w:rPr>
+                              <w:t>thur Pedroso</w:t>
+                            </w:r>
+                          </w:p>
+                          <w:p>
+                            <w:pPr>
+                              <w:pStyle w:val="paragraph"/>
+                              <w:spacing w:before="0" w:beforeAutospacing="0" w:after="0" w:afterAutospacing="0"/>
+                              <w:ind w:left="360"/>
+                              <w:textAlignment w:val="baseline"/>
+                              <w:rPr>
+                                <w:rStyle w:val="normaltextrun"/>
+                                <w:rFonts w:ascii="Quire Sans" w:hAnsi="Quire Sans" w:cs="Quire Sans"/>
+                                <w:color w:val="FFEFD4"/>
+                                <w:position w:val="5"/>
+                                <w:sz w:val="28"/>
+                                <w:szCs w:val="28"/>
+                              </w:rPr>
+                            </w:pPr>
                           </w:p>
                           <w:p>
                             <w:pPr>
@@ -867,44 +966,7 @@
                                 <w:sz w:val="28"/>
                                 <w:szCs w:val="28"/>
                               </w:rPr>
-                              <w:t>José Vitor </w:t>
-                            </w:r>
-                            <w:r>
-                              <w:rPr>
-                                <w:rStyle w:val="eop"/>
-                                <w:rFonts w:ascii="Arial" w:hAnsi="Arial" w:cs="Arial"/>
-                                <w:color w:val="FFEFD4"/>
-                                <w:sz w:val="28"/>
-                                <w:szCs w:val="28"/>
-                                <w:lang w:val="en-US"/>
-                              </w:rPr>
-                              <w:t>​</w:t>
-                            </w:r>
-                          </w:p>
-                          <w:p>
-                            <w:pPr>
-                              <w:pStyle w:val="paragraph"/>
-                              <w:spacing w:before="0" w:beforeAutospacing="0" w:after="0" w:afterAutospacing="0"/>
-                              <w:ind w:left="360"/>
-                              <w:textAlignment w:val="baseline"/>
-                              <w:rPr>
-                                <w:rFonts w:ascii="Quire Sans" w:hAnsi="Quire Sans" w:cs="Quire Sans"/>
-                                <w:color w:val="FFEFD4"/>
-                                <w:sz w:val="22"/>
-                                <w:szCs w:val="22"/>
-                                <w:lang w:val="en-US"/>
-                              </w:rPr>
-                            </w:pPr>
-                            <w:r>
-                              <w:rPr>
-                                <w:rStyle w:val="normaltextrun"/>
-                                <w:rFonts w:ascii="Quire Sans" w:hAnsi="Quire Sans" w:cs="Quire Sans"/>
-                                <w:color w:val="FFEFD4"/>
-                                <w:position w:val="5"/>
-                                <w:sz w:val="28"/>
-                                <w:szCs w:val="28"/>
-                              </w:rPr>
-                              <w:t>Kauan Parente </w:t>
+                              <w:t>Daniel Ebenézer</w:t>
                             </w:r>
                             <w:r>
                               <w:rPr>
@@ -969,10 +1031,12 @@
                         <w:ind w:left="360"/>
                         <w:textAlignment w:val="baseline"/>
                         <w:rPr>
+                          <w:rStyle w:val="normaltextrun"/>
                           <w:rFonts w:ascii="Quire Sans" w:hAnsi="Quire Sans" w:cs="Quire Sans"/>
                           <w:color w:val="FFEFD4"/>
-                          <w:sz w:val="22"/>
-                          <w:szCs w:val="22"/>
+                          <w:position w:val="5"/>
+                          <w:sz w:val="28"/>
+                          <w:szCs w:val="28"/>
                         </w:rPr>
                       </w:pPr>
                       <w:r>
@@ -984,8 +1048,35 @@
                           <w:sz w:val="28"/>
                           <w:szCs w:val="28"/>
                         </w:rPr>
-                        <w:t>Eduardo Castrillo</w:t>
+                        <w:t>Ar</w:t>
                       </w:r>
+                      <w:r>
+                        <w:rPr>
+                          <w:rStyle w:val="normaltextrun"/>
+                          <w:rFonts w:ascii="Quire Sans" w:hAnsi="Quire Sans" w:cs="Quire Sans"/>
+                          <w:color w:val="FFEFD4"/>
+                          <w:position w:val="5"/>
+                          <w:sz w:val="28"/>
+                          <w:szCs w:val="28"/>
+                        </w:rPr>
+                        <w:t>thur Pedroso</w:t>
+                      </w:r>
+                    </w:p>
+                    <w:p>
+                      <w:pPr>
+                        <w:pStyle w:val="paragraph"/>
+                        <w:spacing w:before="0" w:beforeAutospacing="0" w:after="0" w:afterAutospacing="0"/>
+                        <w:ind w:left="360"/>
+                        <w:textAlignment w:val="baseline"/>
+                        <w:rPr>
+                          <w:rStyle w:val="normaltextrun"/>
+                          <w:rFonts w:ascii="Quire Sans" w:hAnsi="Quire Sans" w:cs="Quire Sans"/>
+                          <w:color w:val="FFEFD4"/>
+                          <w:position w:val="5"/>
+                          <w:sz w:val="28"/>
+                          <w:szCs w:val="28"/>
+                        </w:rPr>
+                      </w:pPr>
                     </w:p>
                     <w:p>
                       <w:pPr>
@@ -1010,44 +1101,7 @@
                           <w:sz w:val="28"/>
                           <w:szCs w:val="28"/>
                         </w:rPr>
-                        <w:t>José Vitor </w:t>
-                      </w:r>
-                      <w:r>
-                        <w:rPr>
-                          <w:rStyle w:val="eop"/>
-                          <w:rFonts w:ascii="Arial" w:hAnsi="Arial" w:cs="Arial"/>
-                          <w:color w:val="FFEFD4"/>
-                          <w:sz w:val="28"/>
-                          <w:szCs w:val="28"/>
-                          <w:lang w:val="en-US"/>
-                        </w:rPr>
-                        <w:t>​</w:t>
-                      </w:r>
-                    </w:p>
-                    <w:p>
-                      <w:pPr>
-                        <w:pStyle w:val="paragraph"/>
-                        <w:spacing w:before="0" w:beforeAutospacing="0" w:after="0" w:afterAutospacing="0"/>
-                        <w:ind w:left="360"/>
-                        <w:textAlignment w:val="baseline"/>
-                        <w:rPr>
-                          <w:rFonts w:ascii="Quire Sans" w:hAnsi="Quire Sans" w:cs="Quire Sans"/>
-                          <w:color w:val="FFEFD4"/>
-                          <w:sz w:val="22"/>
-                          <w:szCs w:val="22"/>
-                          <w:lang w:val="en-US"/>
-                        </w:rPr>
-                      </w:pPr>
-                      <w:r>
-                        <w:rPr>
-                          <w:rStyle w:val="normaltextrun"/>
-                          <w:rFonts w:ascii="Quire Sans" w:hAnsi="Quire Sans" w:cs="Quire Sans"/>
-                          <w:color w:val="FFEFD4"/>
-                          <w:position w:val="5"/>
-                          <w:sz w:val="28"/>
-                          <w:szCs w:val="28"/>
-                        </w:rPr>
-                        <w:t>Kauan Parente </w:t>
+                        <w:t>Daniel Ebenézer</w:t>
                       </w:r>
                       <w:r>
                         <w:rPr>
@@ -1100,7 +1154,7 @@
         <mc:AlternateContent>
           <mc:Choice Requires="wps">
             <w:drawing>
-              <wp:anchor distT="0" distB="0" distL="114300" distR="114300" simplePos="0" relativeHeight="251667456" behindDoc="0" locked="0" layoutInCell="1" allowOverlap="1" wp14:anchorId="328EE51C" wp14:editId="397AC909">
+              <wp:anchor distT="0" distB="0" distL="114300" distR="114300" simplePos="0" relativeHeight="251667456" behindDoc="0" locked="0" layoutInCell="1" allowOverlap="1" wp14:anchorId="328EE51C" wp14:editId="6D0555A5">
                 <wp:simplePos x="0" y="0"/>
                 <wp:positionH relativeFrom="column">
                   <wp:posOffset>1889760</wp:posOffset>
@@ -1156,7 +1210,7 @@
                                 <w:szCs w:val="28"/>
                                 <w:lang w:eastAsia="pt-BR"/>
                               </w:rPr>
-                              <w:t>Leonardo Rodrigues</w:t>
+                              <w:t>Davi Francisco</w:t>
                             </w:r>
                           </w:p>
                           <w:p>
@@ -1173,18 +1227,6 @@
                                 <w:lang w:eastAsia="pt-BR"/>
                               </w:rPr>
                             </w:pPr>
-                            <w:r>
-                              <w:rPr>
-                                <w:rStyle w:val="spellingerror"/>
-                                <w:rFonts w:ascii="Quire Sans" w:eastAsia="Times New Roman" w:hAnsi="Quire Sans" w:cs="Quire Sans"/>
-                                <w:color w:val="FFEFD4"/>
-                                <w:position w:val="5"/>
-                                <w:sz w:val="28"/>
-                                <w:szCs w:val="28"/>
-                                <w:lang w:eastAsia="pt-BR"/>
-                              </w:rPr>
-                              <w:t>Luca Sena</w:t>
-                            </w:r>
                           </w:p>
                           <w:p>
                             <w:pPr>
@@ -1205,7 +1247,7 @@
                                 <w:szCs w:val="28"/>
                                 <w:lang w:eastAsia="pt-BR"/>
                               </w:rPr>
-                              <w:t>Lucas Germano</w:t>
+                              <w:t>Leonardo Rodrigues</w:t>
                             </w:r>
                           </w:p>
                         </w:txbxContent>
@@ -1257,7 +1299,7 @@
                           <w:szCs w:val="28"/>
                           <w:lang w:eastAsia="pt-BR"/>
                         </w:rPr>
-                        <w:t>Leonardo Rodrigues</w:t>
+                        <w:t>Davi Francisco</w:t>
                       </w:r>
                     </w:p>
                     <w:p>
@@ -1274,18 +1316,6 @@
                           <w:lang w:eastAsia="pt-BR"/>
                         </w:rPr>
                       </w:pPr>
-                      <w:r>
-                        <w:rPr>
-                          <w:rStyle w:val="spellingerror"/>
-                          <w:rFonts w:ascii="Quire Sans" w:eastAsia="Times New Roman" w:hAnsi="Quire Sans" w:cs="Quire Sans"/>
-                          <w:color w:val="FFEFD4"/>
-                          <w:position w:val="5"/>
-                          <w:sz w:val="28"/>
-                          <w:szCs w:val="28"/>
-                          <w:lang w:eastAsia="pt-BR"/>
-                        </w:rPr>
-                        <w:t>Luca Sena</w:t>
-                      </w:r>
                     </w:p>
                     <w:p>
                       <w:pPr>
@@ -1306,7 +1336,7 @@
                           <w:szCs w:val="28"/>
                           <w:lang w:eastAsia="pt-BR"/>
                         </w:rPr>
-                        <w:t>Lucas Germano</w:t>
+                        <w:t>Leonardo Rodrigues</w:t>
                       </w:r>
                     </w:p>
                   </w:txbxContent>
@@ -1424,7 +1454,223 @@
           <w:sz w:val="24"/>
           <w:szCs w:val="24"/>
         </w:rPr>
-        <w:t>Atualmente a espécie de cogumelos mais cultivado no mundo é o champignon (Agaricus bisporus), porém algumas espécies têm se destacado cada vez mais no mercado consumidor, principalmente na culinária, como por exemplo, o shitake (Lentinula edodes), o shimeji (Lyophyllum shimeji), o cantarelo (Cantherellus-cibarius), o Portobello (Agaricus bisporus) e o Hiratake (Pleurotus ostreatus) que já são consumidos e conhecidos no Brasil.</w:t>
+        <w:t>Atualmente a espécie de cogumelos mais cultivado no mundo é o champignon (</w:t>
+      </w:r>
+      <w:proofErr w:type="spellStart"/>
+      <w:r>
+        <w:rPr>
+          <w:rFonts w:ascii="Quire Sans" w:eastAsia="Quire Sans" w:hAnsi="Quire Sans" w:cs="Quire Sans"/>
+          <w:sz w:val="24"/>
+          <w:szCs w:val="24"/>
+        </w:rPr>
+        <w:t>Agaricus</w:t>
+      </w:r>
+      <w:proofErr w:type="spellEnd"/>
+      <w:r>
+        <w:rPr>
+          <w:rFonts w:ascii="Quire Sans" w:eastAsia="Quire Sans" w:hAnsi="Quire Sans" w:cs="Quire Sans"/>
+          <w:sz w:val="24"/>
+          <w:szCs w:val="24"/>
+        </w:rPr>
+        <w:t xml:space="preserve"> </w:t>
+      </w:r>
+      <w:proofErr w:type="spellStart"/>
+      <w:r>
+        <w:rPr>
+          <w:rFonts w:ascii="Quire Sans" w:eastAsia="Quire Sans" w:hAnsi="Quire Sans" w:cs="Quire Sans"/>
+          <w:sz w:val="24"/>
+          <w:szCs w:val="24"/>
+        </w:rPr>
+        <w:t>bisporus</w:t>
+      </w:r>
+      <w:proofErr w:type="spellEnd"/>
+      <w:r>
+        <w:rPr>
+          <w:rFonts w:ascii="Quire Sans" w:eastAsia="Quire Sans" w:hAnsi="Quire Sans" w:cs="Quire Sans"/>
+          <w:sz w:val="24"/>
+          <w:szCs w:val="24"/>
+        </w:rPr>
+        <w:t>), porém algumas espécies têm se destacado cada vez mais no mercado consumidor, principalmente na culinária, como por exemplo, o shitake (</w:t>
+      </w:r>
+      <w:proofErr w:type="spellStart"/>
+      <w:r>
+        <w:rPr>
+          <w:rFonts w:ascii="Quire Sans" w:eastAsia="Quire Sans" w:hAnsi="Quire Sans" w:cs="Quire Sans"/>
+          <w:sz w:val="24"/>
+          <w:szCs w:val="24"/>
+        </w:rPr>
+        <w:t>Lentinula</w:t>
+      </w:r>
+      <w:proofErr w:type="spellEnd"/>
+      <w:r>
+        <w:rPr>
+          <w:rFonts w:ascii="Quire Sans" w:eastAsia="Quire Sans" w:hAnsi="Quire Sans" w:cs="Quire Sans"/>
+          <w:sz w:val="24"/>
+          <w:szCs w:val="24"/>
+        </w:rPr>
+        <w:t xml:space="preserve"> </w:t>
+      </w:r>
+      <w:proofErr w:type="spellStart"/>
+      <w:r>
+        <w:rPr>
+          <w:rFonts w:ascii="Quire Sans" w:eastAsia="Quire Sans" w:hAnsi="Quire Sans" w:cs="Quire Sans"/>
+          <w:sz w:val="24"/>
+          <w:szCs w:val="24"/>
+        </w:rPr>
+        <w:t>edodes</w:t>
+      </w:r>
+      <w:proofErr w:type="spellEnd"/>
+      <w:r>
+        <w:rPr>
+          <w:rFonts w:ascii="Quire Sans" w:eastAsia="Quire Sans" w:hAnsi="Quire Sans" w:cs="Quire Sans"/>
+          <w:sz w:val="24"/>
+          <w:szCs w:val="24"/>
+        </w:rPr>
+        <w:t>), o shimeji (</w:t>
+      </w:r>
+      <w:proofErr w:type="spellStart"/>
+      <w:r>
+        <w:rPr>
+          <w:rFonts w:ascii="Quire Sans" w:eastAsia="Quire Sans" w:hAnsi="Quire Sans" w:cs="Quire Sans"/>
+          <w:sz w:val="24"/>
+          <w:szCs w:val="24"/>
+        </w:rPr>
+        <w:t>Lyophyllum</w:t>
+      </w:r>
+      <w:proofErr w:type="spellEnd"/>
+      <w:r>
+        <w:rPr>
+          <w:rFonts w:ascii="Quire Sans" w:eastAsia="Quire Sans" w:hAnsi="Quire Sans" w:cs="Quire Sans"/>
+          <w:sz w:val="24"/>
+          <w:szCs w:val="24"/>
+        </w:rPr>
+        <w:t xml:space="preserve"> shimeji), o </w:t>
+      </w:r>
+      <w:proofErr w:type="spellStart"/>
+      <w:r>
+        <w:rPr>
+          <w:rFonts w:ascii="Quire Sans" w:eastAsia="Quire Sans" w:hAnsi="Quire Sans" w:cs="Quire Sans"/>
+          <w:sz w:val="24"/>
+          <w:szCs w:val="24"/>
+        </w:rPr>
+        <w:t>cantarelo</w:t>
+      </w:r>
+      <w:proofErr w:type="spellEnd"/>
+      <w:r>
+        <w:rPr>
+          <w:rFonts w:ascii="Quire Sans" w:eastAsia="Quire Sans" w:hAnsi="Quire Sans" w:cs="Quire Sans"/>
+          <w:sz w:val="24"/>
+          <w:szCs w:val="24"/>
+        </w:rPr>
+        <w:t xml:space="preserve"> (</w:t>
+      </w:r>
+      <w:proofErr w:type="spellStart"/>
+      <w:r>
+        <w:rPr>
+          <w:rFonts w:ascii="Quire Sans" w:eastAsia="Quire Sans" w:hAnsi="Quire Sans" w:cs="Quire Sans"/>
+          <w:sz w:val="24"/>
+          <w:szCs w:val="24"/>
+        </w:rPr>
+        <w:t>Cantherellus-cibarius</w:t>
+      </w:r>
+      <w:proofErr w:type="spellEnd"/>
+      <w:r>
+        <w:rPr>
+          <w:rFonts w:ascii="Quire Sans" w:eastAsia="Quire Sans" w:hAnsi="Quire Sans" w:cs="Quire Sans"/>
+          <w:sz w:val="24"/>
+          <w:szCs w:val="24"/>
+        </w:rPr>
+        <w:t>), o Portobello (</w:t>
+      </w:r>
+      <w:proofErr w:type="spellStart"/>
+      <w:r>
+        <w:rPr>
+          <w:rFonts w:ascii="Quire Sans" w:eastAsia="Quire Sans" w:hAnsi="Quire Sans" w:cs="Quire Sans"/>
+          <w:sz w:val="24"/>
+          <w:szCs w:val="24"/>
+        </w:rPr>
+        <w:t>Agaricus</w:t>
+      </w:r>
+      <w:proofErr w:type="spellEnd"/>
+      <w:r>
+        <w:rPr>
+          <w:rFonts w:ascii="Quire Sans" w:eastAsia="Quire Sans" w:hAnsi="Quire Sans" w:cs="Quire Sans"/>
+          <w:sz w:val="24"/>
+          <w:szCs w:val="24"/>
+        </w:rPr>
+        <w:t xml:space="preserve"> </w:t>
+      </w:r>
+      <w:proofErr w:type="spellStart"/>
+      <w:r>
+        <w:rPr>
+          <w:rFonts w:ascii="Quire Sans" w:eastAsia="Quire Sans" w:hAnsi="Quire Sans" w:cs="Quire Sans"/>
+          <w:sz w:val="24"/>
+          <w:szCs w:val="24"/>
+        </w:rPr>
+        <w:t>bisporus</w:t>
+      </w:r>
+      <w:proofErr w:type="spellEnd"/>
+      <w:r>
+        <w:rPr>
+          <w:rFonts w:ascii="Quire Sans" w:eastAsia="Quire Sans" w:hAnsi="Quire Sans" w:cs="Quire Sans"/>
+          <w:sz w:val="24"/>
+          <w:szCs w:val="24"/>
+        </w:rPr>
+        <w:t xml:space="preserve">) e o </w:t>
+      </w:r>
+      <w:proofErr w:type="spellStart"/>
+      <w:r>
+        <w:rPr>
+          <w:rFonts w:ascii="Quire Sans" w:eastAsia="Quire Sans" w:hAnsi="Quire Sans" w:cs="Quire Sans"/>
+          <w:sz w:val="24"/>
+          <w:szCs w:val="24"/>
+        </w:rPr>
+        <w:t>Hiratake</w:t>
+      </w:r>
+      <w:proofErr w:type="spellEnd"/>
+      <w:r>
+        <w:rPr>
+          <w:rFonts w:ascii="Quire Sans" w:eastAsia="Quire Sans" w:hAnsi="Quire Sans" w:cs="Quire Sans"/>
+          <w:sz w:val="24"/>
+          <w:szCs w:val="24"/>
+        </w:rPr>
+        <w:t xml:space="preserve"> (</w:t>
+      </w:r>
+      <w:proofErr w:type="spellStart"/>
+      <w:r>
+        <w:rPr>
+          <w:rFonts w:ascii="Quire Sans" w:eastAsia="Quire Sans" w:hAnsi="Quire Sans" w:cs="Quire Sans"/>
+          <w:sz w:val="24"/>
+          <w:szCs w:val="24"/>
+        </w:rPr>
+        <w:t>Pleurotus</w:t>
+      </w:r>
+      <w:proofErr w:type="spellEnd"/>
+      <w:r>
+        <w:rPr>
+          <w:rFonts w:ascii="Quire Sans" w:eastAsia="Quire Sans" w:hAnsi="Quire Sans" w:cs="Quire Sans"/>
+          <w:sz w:val="24"/>
+          <w:szCs w:val="24"/>
+        </w:rPr>
+        <w:t xml:space="preserve"> </w:t>
+      </w:r>
+      <w:proofErr w:type="spellStart"/>
+      <w:r>
+        <w:rPr>
+          <w:rFonts w:ascii="Quire Sans" w:eastAsia="Quire Sans" w:hAnsi="Quire Sans" w:cs="Quire Sans"/>
+          <w:sz w:val="24"/>
+          <w:szCs w:val="24"/>
+        </w:rPr>
+        <w:t>ostreatus</w:t>
+      </w:r>
+      <w:proofErr w:type="spellEnd"/>
+      <w:r>
+        <w:rPr>
+          <w:rFonts w:ascii="Quire Sans" w:eastAsia="Quire Sans" w:hAnsi="Quire Sans" w:cs="Quire Sans"/>
+          <w:sz w:val="24"/>
+          <w:szCs w:val="24"/>
+        </w:rPr>
+        <w:t>) que já são consumidos e conhecidos no Brasil.</w:t>
       </w:r>
     </w:p>
     <w:p>
@@ -1475,7 +1721,25 @@
           <w:sz w:val="24"/>
           <w:szCs w:val="24"/>
         </w:rPr>
-        <w:t>Os cogumelos são relevantes para o cuidado da saúde visto que se trata de fungos ricos em proteínas, aminoácidos essenciais, vitaminas, carboidratos, fibras e ácidos graxos insaturado. Tendo grandes propriedades medicinais devido às glucanas presentes em suas paredes celulares, que melhoram a resistência do corpo, inibem tumores, estimulam a produção de interferon e combatem células tumorais. Os fungos ainda colaboram para a melhora da resistência do nosso organismo, evitando o crescimento de tumores e ajudando na destruição das células tumorais.</w:t>
+        <w:t xml:space="preserve">Os cogumelos são relevantes para o cuidado da saúde visto que se trata de fungos ricos em proteínas, aminoácidos essenciais, vitaminas, carboidratos, fibras e ácidos graxos insaturado. Tendo grandes propriedades medicinais devido às </w:t>
+      </w:r>
+      <w:proofErr w:type="spellStart"/>
+      <w:r>
+        <w:rPr>
+          <w:rFonts w:ascii="Quire Sans" w:eastAsia="Quire Sans" w:hAnsi="Quire Sans" w:cs="Quire Sans"/>
+          <w:sz w:val="24"/>
+          <w:szCs w:val="24"/>
+        </w:rPr>
+        <w:t>glucanas</w:t>
+      </w:r>
+      <w:proofErr w:type="spellEnd"/>
+      <w:r>
+        <w:rPr>
+          <w:rFonts w:ascii="Quire Sans" w:eastAsia="Quire Sans" w:hAnsi="Quire Sans" w:cs="Quire Sans"/>
+          <w:sz w:val="24"/>
+          <w:szCs w:val="24"/>
+        </w:rPr>
+        <w:t xml:space="preserve"> presentes em suas paredes celulares, que melhoram a resistência do corpo, inibem tumores, estimulam a produção de interferon e combatem células tumorais. Os fungos ainda colaboram para a melhora da resistência do nosso organismo, evitando o crescimento de tumores e ajudando na destruição das células tumorais.</w:t>
       </w:r>
     </w:p>
     <w:p>
@@ -1581,7 +1845,115 @@
           <w:sz w:val="24"/>
           <w:szCs w:val="24"/>
         </w:rPr>
-        <w:t>Segundo a FAO (Food and Agriculture Organization of the United Nations), ao redor do mundo, a China lidera o ranking de cultivo de cogumelos. Em 2020, os chineses foram responsáveis por disponibilizar aproximadamente 39,91 milhões de toneladas de cogumelo no mercado, cerca de 93,93% da produção mundial no total. O ranking é seguido pelo Japão, produzindo cerca de 453.5 milhões de toneladas (1.11% da produção) e pelos Estados Unidos, responsável por 370.5 milhões de toneladas (0.87%). Já o Brasil não aparece no ranking de 20 posições, evidenciando uma baixa produção nacional, o que resulta na necessidade de importação de grande parte dos cogumelos consumidos no país.</w:t>
+        <w:t xml:space="preserve">Segundo a FAO (Food </w:t>
+      </w:r>
+      <w:proofErr w:type="spellStart"/>
+      <w:r>
+        <w:rPr>
+          <w:rFonts w:ascii="Quire Sans" w:eastAsia="Quire Sans" w:hAnsi="Quire Sans" w:cs="Quire Sans"/>
+          <w:sz w:val="24"/>
+          <w:szCs w:val="24"/>
+        </w:rPr>
+        <w:t>and</w:t>
+      </w:r>
+      <w:proofErr w:type="spellEnd"/>
+      <w:r>
+        <w:rPr>
+          <w:rFonts w:ascii="Quire Sans" w:eastAsia="Quire Sans" w:hAnsi="Quire Sans" w:cs="Quire Sans"/>
+          <w:sz w:val="24"/>
+          <w:szCs w:val="24"/>
+        </w:rPr>
+        <w:t xml:space="preserve"> </w:t>
+      </w:r>
+      <w:proofErr w:type="spellStart"/>
+      <w:r>
+        <w:rPr>
+          <w:rFonts w:ascii="Quire Sans" w:eastAsia="Quire Sans" w:hAnsi="Quire Sans" w:cs="Quire Sans"/>
+          <w:sz w:val="24"/>
+          <w:szCs w:val="24"/>
+        </w:rPr>
+        <w:t>Agriculture</w:t>
+      </w:r>
+      <w:proofErr w:type="spellEnd"/>
+      <w:r>
+        <w:rPr>
+          <w:rFonts w:ascii="Quire Sans" w:eastAsia="Quire Sans" w:hAnsi="Quire Sans" w:cs="Quire Sans"/>
+          <w:sz w:val="24"/>
+          <w:szCs w:val="24"/>
+        </w:rPr>
+        <w:t xml:space="preserve"> </w:t>
+      </w:r>
+      <w:proofErr w:type="spellStart"/>
+      <w:r>
+        <w:rPr>
+          <w:rFonts w:ascii="Quire Sans" w:eastAsia="Quire Sans" w:hAnsi="Quire Sans" w:cs="Quire Sans"/>
+          <w:sz w:val="24"/>
+          <w:szCs w:val="24"/>
+        </w:rPr>
+        <w:t>Organization</w:t>
+      </w:r>
+      <w:proofErr w:type="spellEnd"/>
+      <w:r>
+        <w:rPr>
+          <w:rFonts w:ascii="Quire Sans" w:eastAsia="Quire Sans" w:hAnsi="Quire Sans" w:cs="Quire Sans"/>
+          <w:sz w:val="24"/>
+          <w:szCs w:val="24"/>
+        </w:rPr>
+        <w:t xml:space="preserve"> </w:t>
+      </w:r>
+      <w:proofErr w:type="spellStart"/>
+      <w:r>
+        <w:rPr>
+          <w:rFonts w:ascii="Quire Sans" w:eastAsia="Quire Sans" w:hAnsi="Quire Sans" w:cs="Quire Sans"/>
+          <w:sz w:val="24"/>
+          <w:szCs w:val="24"/>
+        </w:rPr>
+        <w:t>of</w:t>
+      </w:r>
+      <w:proofErr w:type="spellEnd"/>
+      <w:r>
+        <w:rPr>
+          <w:rFonts w:ascii="Quire Sans" w:eastAsia="Quire Sans" w:hAnsi="Quire Sans" w:cs="Quire Sans"/>
+          <w:sz w:val="24"/>
+          <w:szCs w:val="24"/>
+        </w:rPr>
+        <w:t xml:space="preserve"> </w:t>
+      </w:r>
+      <w:proofErr w:type="spellStart"/>
+      <w:r>
+        <w:rPr>
+          <w:rFonts w:ascii="Quire Sans" w:eastAsia="Quire Sans" w:hAnsi="Quire Sans" w:cs="Quire Sans"/>
+          <w:sz w:val="24"/>
+          <w:szCs w:val="24"/>
+        </w:rPr>
+        <w:t>the</w:t>
+      </w:r>
+      <w:proofErr w:type="spellEnd"/>
+      <w:r>
+        <w:rPr>
+          <w:rFonts w:ascii="Quire Sans" w:eastAsia="Quire Sans" w:hAnsi="Quire Sans" w:cs="Quire Sans"/>
+          <w:sz w:val="24"/>
+          <w:szCs w:val="24"/>
+        </w:rPr>
+        <w:t xml:space="preserve"> United </w:t>
+      </w:r>
+      <w:proofErr w:type="spellStart"/>
+      <w:r>
+        <w:rPr>
+          <w:rFonts w:ascii="Quire Sans" w:eastAsia="Quire Sans" w:hAnsi="Quire Sans" w:cs="Quire Sans"/>
+          <w:sz w:val="24"/>
+          <w:szCs w:val="24"/>
+        </w:rPr>
+        <w:t>Nations</w:t>
+      </w:r>
+      <w:proofErr w:type="spellEnd"/>
+      <w:r>
+        <w:rPr>
+          <w:rFonts w:ascii="Quire Sans" w:eastAsia="Quire Sans" w:hAnsi="Quire Sans" w:cs="Quire Sans"/>
+          <w:sz w:val="24"/>
+          <w:szCs w:val="24"/>
+        </w:rPr>
+        <w:t>), ao redor do mundo, a China lidera o ranking de cultivo de cogumelos. Em 2020, os chineses foram responsáveis por disponibilizar aproximadamente 39,91 milhões de toneladas de cogumelo no mercado, cerca de 93,93% da produção mundial no total. O ranking é seguido pelo Japão, produzindo cerca de 453.5 milhões de toneladas (1.11% da produção) e pelos Estados Unidos, responsável por 370.5 milhões de toneladas (0.87%). Já o Brasil não aparece no ranking de 20 posições, evidenciando uma baixa produção nacional, o que resulta na necessidade de importação de grande parte dos cogumelos consumidos no país.</w:t>
       </w:r>
     </w:p>
     <w:p>
@@ -1600,7 +1972,61 @@
           <w:sz w:val="24"/>
           <w:szCs w:val="24"/>
         </w:rPr>
-        <w:t>De acordo com o analisador de mercado Research and Markets, o mercado de cogumelos atingiu US$ 63 bilhões em 2022, e a projeção é atingir US$ 90,4 bilhões em 2028, mostrando uma taxa de crescimento anual composto de 6,2% entre 2022 e 2028.</w:t>
+        <w:t xml:space="preserve">De acordo com o analisador de mercado </w:t>
+      </w:r>
+      <w:proofErr w:type="spellStart"/>
+      <w:r>
+        <w:rPr>
+          <w:rFonts w:ascii="Quire Sans" w:eastAsia="Quire Sans" w:hAnsi="Quire Sans" w:cs="Quire Sans"/>
+          <w:sz w:val="24"/>
+          <w:szCs w:val="24"/>
+        </w:rPr>
+        <w:t>Research</w:t>
+      </w:r>
+      <w:proofErr w:type="spellEnd"/>
+      <w:r>
+        <w:rPr>
+          <w:rFonts w:ascii="Quire Sans" w:eastAsia="Quire Sans" w:hAnsi="Quire Sans" w:cs="Quire Sans"/>
+          <w:sz w:val="24"/>
+          <w:szCs w:val="24"/>
+        </w:rPr>
+        <w:t xml:space="preserve"> </w:t>
+      </w:r>
+      <w:proofErr w:type="spellStart"/>
+      <w:r>
+        <w:rPr>
+          <w:rFonts w:ascii="Quire Sans" w:eastAsia="Quire Sans" w:hAnsi="Quire Sans" w:cs="Quire Sans"/>
+          <w:sz w:val="24"/>
+          <w:szCs w:val="24"/>
+        </w:rPr>
+        <w:t>and</w:t>
+      </w:r>
+      <w:proofErr w:type="spellEnd"/>
+      <w:r>
+        <w:rPr>
+          <w:rFonts w:ascii="Quire Sans" w:eastAsia="Quire Sans" w:hAnsi="Quire Sans" w:cs="Quire Sans"/>
+          <w:sz w:val="24"/>
+          <w:szCs w:val="24"/>
+        </w:rPr>
+        <w:t xml:space="preserve"> </w:t>
+      </w:r>
+      <w:proofErr w:type="spellStart"/>
+      <w:r>
+        <w:rPr>
+          <w:rFonts w:ascii="Quire Sans" w:eastAsia="Quire Sans" w:hAnsi="Quire Sans" w:cs="Quire Sans"/>
+          <w:sz w:val="24"/>
+          <w:szCs w:val="24"/>
+        </w:rPr>
+        <w:t>Markets</w:t>
+      </w:r>
+      <w:proofErr w:type="spellEnd"/>
+      <w:r>
+        <w:rPr>
+          <w:rFonts w:ascii="Quire Sans" w:eastAsia="Quire Sans" w:hAnsi="Quire Sans" w:cs="Quire Sans"/>
+          <w:sz w:val="24"/>
+          <w:szCs w:val="24"/>
+        </w:rPr>
+        <w:t>, o mercado de cogumelos atingiu US$ 63 bilhões em 2022, e a projeção é atingir US$ 90,4 bilhões em 2028, mostrando uma taxa de crescimento anual composto de 6,2% entre 2022 e 2028.</w:t>
       </w:r>
     </w:p>
     <w:p>
@@ -1643,7 +2069,25 @@
           <w:sz w:val="24"/>
           <w:szCs w:val="24"/>
         </w:rPr>
-        <w:t xml:space="preserve">O cultivo de cogumelos está em significativa expansão no Brasil, graças a descoberta de suas propriedades culinárias e medicinais pelo povo brasileiro e também em função da melhoria das condições econômicas. No Brasil a produção de cogumelos está concentrada no estado de São Paulo com cerca de 500 produtores e em torno de 3 mil empregos diretos. Entretanto, ainda há uma necessidade de desenvolvimento de uma tecnologia de cultivo apropriada para as condições brasileiras. </w:t>
+        <w:t xml:space="preserve">O cultivo de cogumelos está em significativa expansão no Brasil, graças a descoberta de suas propriedades culinárias e medicinais pelo povo brasileiro </w:t>
+      </w:r>
+      <w:proofErr w:type="gramStart"/>
+      <w:r>
+        <w:rPr>
+          <w:rFonts w:ascii="Quire Sans" w:eastAsia="Quire Sans" w:hAnsi="Quire Sans" w:cs="Quire Sans"/>
+          <w:sz w:val="24"/>
+          <w:szCs w:val="24"/>
+        </w:rPr>
+        <w:t>e também</w:t>
+      </w:r>
+      <w:proofErr w:type="gramEnd"/>
+      <w:r>
+        <w:rPr>
+          <w:rFonts w:ascii="Quire Sans" w:eastAsia="Quire Sans" w:hAnsi="Quire Sans" w:cs="Quire Sans"/>
+          <w:sz w:val="24"/>
+          <w:szCs w:val="24"/>
+        </w:rPr>
+        <w:t xml:space="preserve"> em função da melhoria das condições econômicas. No Brasil a produção de cogumelos está concentrada no estado de São Paulo com cerca de 500 produtores e em torno de 3 mil empregos diretos. Entretanto, ainda há uma necessidade de desenvolvimento de uma tecnologia de cultivo apropriada para as condições brasileiras. </w:t>
       </w:r>
     </w:p>
     <w:p>
@@ -1709,8 +2153,36 @@
           <w:sz w:val="24"/>
           <w:szCs w:val="24"/>
         </w:rPr>
-        <w:t>na produção de cogumelos Agaricus Blazei</w:t>
-      </w:r>
+        <w:t xml:space="preserve">na produção de cogumelos </w:t>
+      </w:r>
+      <w:proofErr w:type="spellStart"/>
+      <w:r>
+        <w:rPr>
+          <w:rFonts w:ascii="Quire Sans" w:eastAsia="Quire Sans" w:hAnsi="Quire Sans" w:cs="Quire Sans"/>
+          <w:sz w:val="24"/>
+          <w:szCs w:val="24"/>
+        </w:rPr>
+        <w:t>Agaricus</w:t>
+      </w:r>
+      <w:proofErr w:type="spellEnd"/>
+      <w:r>
+        <w:rPr>
+          <w:rFonts w:ascii="Quire Sans" w:eastAsia="Quire Sans" w:hAnsi="Quire Sans" w:cs="Quire Sans"/>
+          <w:sz w:val="24"/>
+          <w:szCs w:val="24"/>
+        </w:rPr>
+        <w:t xml:space="preserve"> </w:t>
+      </w:r>
+      <w:proofErr w:type="spellStart"/>
+      <w:r>
+        <w:rPr>
+          <w:rFonts w:ascii="Quire Sans" w:eastAsia="Quire Sans" w:hAnsi="Quire Sans" w:cs="Quire Sans"/>
+          <w:sz w:val="24"/>
+          <w:szCs w:val="24"/>
+        </w:rPr>
+        <w:t>Blazei</w:t>
+      </w:r>
+      <w:proofErr w:type="spellEnd"/>
       <w:r>
         <w:rPr>
           <w:rFonts w:ascii="Quire Sans" w:eastAsia="Quire Sans" w:hAnsi="Quire Sans" w:cs="Quire Sans"/>
@@ -1752,7 +2224,25 @@
           <w:sz w:val="24"/>
           <w:szCs w:val="24"/>
         </w:rPr>
-        <w:t xml:space="preserve">O uso de equipamentos Iot dentro da indústria, já </w:t>
+        <w:t xml:space="preserve">O uso de equipamentos </w:t>
+      </w:r>
+      <w:proofErr w:type="spellStart"/>
+      <w:r>
+        <w:rPr>
+          <w:rFonts w:ascii="Quire Sans" w:eastAsia="Quire Sans" w:hAnsi="Quire Sans" w:cs="Quire Sans"/>
+          <w:sz w:val="24"/>
+          <w:szCs w:val="24"/>
+        </w:rPr>
+        <w:t>Iot</w:t>
+      </w:r>
+      <w:proofErr w:type="spellEnd"/>
+      <w:r>
+        <w:rPr>
+          <w:rFonts w:ascii="Quire Sans" w:eastAsia="Quire Sans" w:hAnsi="Quire Sans" w:cs="Quire Sans"/>
+          <w:sz w:val="24"/>
+          <w:szCs w:val="24"/>
+        </w:rPr>
+        <w:t xml:space="preserve"> dentro da indústria, já </w:t>
       </w:r>
       <w:r>
         <w:rPr>
@@ -2716,6 +3206,7 @@
         </w:rPr>
       </w:pPr>
       <w:r>
+        <w:lastRenderedPageBreak/>
         <w:br/>
       </w:r>
     </w:p>
@@ -2969,7 +3460,25 @@
           <w:sz w:val="24"/>
           <w:szCs w:val="24"/>
         </w:rPr>
-        <w:t>• Planilha Product Backlog</w:t>
+        <w:t xml:space="preserve">• Planilha </w:t>
+      </w:r>
+      <w:proofErr w:type="spellStart"/>
+      <w:r>
+        <w:rPr>
+          <w:rFonts w:ascii="Quire Sans" w:eastAsia="Quire Sans" w:hAnsi="Quire Sans" w:cs="Quire Sans"/>
+          <w:sz w:val="24"/>
+          <w:szCs w:val="24"/>
+        </w:rPr>
+        <w:t>Product</w:t>
+      </w:r>
+      <w:proofErr w:type="spellEnd"/>
+      <w:r>
+        <w:rPr>
+          <w:rFonts w:ascii="Quire Sans" w:eastAsia="Quire Sans" w:hAnsi="Quire Sans" w:cs="Quire Sans"/>
+          <w:sz w:val="24"/>
+          <w:szCs w:val="24"/>
+        </w:rPr>
+        <w:t xml:space="preserve"> Backlog</w:t>
       </w:r>
       <w:r>
         <w:br/>
@@ -3143,8 +3652,18 @@
           <w:sz w:val="24"/>
           <w:szCs w:val="24"/>
         </w:rPr>
-        <w:t>• Especificação do analytics</w:t>
-      </w:r>
+        <w:t xml:space="preserve">• Especificação do </w:t>
+      </w:r>
+      <w:proofErr w:type="spellStart"/>
+      <w:r>
+        <w:rPr>
+          <w:rFonts w:ascii="Quire Sans" w:eastAsia="Quire Sans" w:hAnsi="Quire Sans" w:cs="Quire Sans"/>
+          <w:sz w:val="24"/>
+          <w:szCs w:val="24"/>
+        </w:rPr>
+        <w:t>analytics</w:t>
+      </w:r>
+      <w:proofErr w:type="spellEnd"/>
       <w:r>
         <w:br/>
       </w:r>
@@ -3165,7 +3684,25 @@
           <w:sz w:val="24"/>
           <w:szCs w:val="24"/>
         </w:rPr>
-        <w:t xml:space="preserve">• Teste integrado do analytics </w:t>
+        <w:t xml:space="preserve">• Teste integrado do </w:t>
+      </w:r>
+      <w:proofErr w:type="spellStart"/>
+      <w:r>
+        <w:rPr>
+          <w:rFonts w:ascii="Quire Sans" w:eastAsia="Quire Sans" w:hAnsi="Quire Sans" w:cs="Quire Sans"/>
+          <w:sz w:val="24"/>
+          <w:szCs w:val="24"/>
+        </w:rPr>
+        <w:t>analytics</w:t>
+      </w:r>
+      <w:proofErr w:type="spellEnd"/>
+      <w:r>
+        <w:rPr>
+          <w:rFonts w:ascii="Quire Sans" w:eastAsia="Quire Sans" w:hAnsi="Quire Sans" w:cs="Quire Sans"/>
+          <w:sz w:val="24"/>
+          <w:szCs w:val="24"/>
+        </w:rPr>
+        <w:t xml:space="preserve"> </w:t>
       </w:r>
       <w:r>
         <w:br/>
@@ -3176,7 +3713,33 @@
           <w:sz w:val="24"/>
           <w:szCs w:val="24"/>
         </w:rPr>
-        <w:t xml:space="preserve">• Teste integrado da solução de IoT </w:t>
+        <w:t xml:space="preserve">• </w:t>
+      </w:r>
+      <w:r>
+        <w:rPr>
+          <w:rFonts w:ascii="Quire Sans" w:eastAsia="Quire Sans" w:hAnsi="Quire Sans" w:cs="Quire Sans"/>
+          <w:sz w:val="24"/>
+          <w:szCs w:val="24"/>
+        </w:rPr>
+        <w:t xml:space="preserve">Teste integrado da solução de </w:t>
+      </w:r>
+      <w:proofErr w:type="spellStart"/>
+      <w:r>
+        <w:rPr>
+          <w:rFonts w:ascii="Quire Sans" w:eastAsia="Quire Sans" w:hAnsi="Quire Sans" w:cs="Quire Sans"/>
+          <w:sz w:val="24"/>
+          <w:szCs w:val="24"/>
+        </w:rPr>
+        <w:t>IoT</w:t>
+      </w:r>
+      <w:proofErr w:type="spellEnd"/>
+      <w:r>
+        <w:rPr>
+          <w:rFonts w:ascii="Quire Sans" w:eastAsia="Quire Sans" w:hAnsi="Quire Sans" w:cs="Quire Sans"/>
+          <w:sz w:val="24"/>
+          <w:szCs w:val="24"/>
+        </w:rPr>
+        <w:t xml:space="preserve"> </w:t>
       </w:r>
       <w:r>
         <w:br/>
@@ -3274,6 +3837,7 @@
           <w:sz w:val="48"/>
           <w:szCs w:val="48"/>
         </w:rPr>
+        <w:lastRenderedPageBreak/>
         <w:t xml:space="preserve">Requisitos funcionais: </w:t>
       </w:r>
     </w:p>
@@ -4139,8 +4703,19 @@
                 <w:sz w:val="24"/>
                 <w:szCs w:val="24"/>
               </w:rPr>
-              <w:t>Modulo de Analytics</w:t>
+              <w:t xml:space="preserve">Modulo de </w:t>
             </w:r>
+            <w:proofErr w:type="spellStart"/>
+            <w:r>
+              <w:rPr>
+                <w:rFonts w:ascii="Quire Sans" w:eastAsia="Quire Sans" w:hAnsi="Quire Sans" w:cs="Quire Sans"/>
+                <w:color w:val="000000" w:themeColor="text1"/>
+                <w:sz w:val="24"/>
+                <w:szCs w:val="24"/>
+              </w:rPr>
+              <w:t>Analytics</w:t>
+            </w:r>
+            <w:proofErr w:type="spellEnd"/>
           </w:p>
         </w:tc>
         <w:tc>
@@ -5710,6 +6285,7 @@
           <w:sz w:val="32"/>
           <w:szCs w:val="32"/>
         </w:rPr>
+        <w:lastRenderedPageBreak/>
         <w:t xml:space="preserve">Macro cronograma: </w:t>
       </w:r>
     </w:p>
@@ -5896,7 +6472,25 @@
           <w:sz w:val="24"/>
           <w:szCs w:val="24"/>
         </w:rPr>
-        <w:t xml:space="preserve">Planilha Product Backlog 50 dias </w:t>
+        <w:t xml:space="preserve">Planilha </w:t>
+      </w:r>
+      <w:proofErr w:type="spellStart"/>
+      <w:r>
+        <w:rPr>
+          <w:rFonts w:ascii="Quire Sans" w:eastAsia="Quire Sans" w:hAnsi="Quire Sans" w:cs="Quire Sans"/>
+          <w:sz w:val="24"/>
+          <w:szCs w:val="24"/>
+        </w:rPr>
+        <w:t>Product</w:t>
+      </w:r>
+      <w:proofErr w:type="spellEnd"/>
+      <w:r>
+        <w:rPr>
+          <w:rFonts w:ascii="Quire Sans" w:eastAsia="Quire Sans" w:hAnsi="Quire Sans" w:cs="Quire Sans"/>
+          <w:sz w:val="24"/>
+          <w:szCs w:val="24"/>
+        </w:rPr>
+        <w:t xml:space="preserve"> Backlog 50 dias </w:t>
       </w:r>
     </w:p>
     <w:p>
@@ -6034,7 +6628,35 @@
           <w:sz w:val="24"/>
           <w:szCs w:val="24"/>
         </w:rPr>
-        <w:t xml:space="preserve">Especificação do analytics  82 dias </w:t>
+        <w:t xml:space="preserve">Especificação do </w:t>
+      </w:r>
+      <w:proofErr w:type="spellStart"/>
+      <w:proofErr w:type="gramStart"/>
+      <w:r>
+        <w:rPr>
+          <w:rFonts w:ascii="Quire Sans" w:eastAsia="Quire Sans" w:hAnsi="Quire Sans" w:cs="Quire Sans"/>
+          <w:sz w:val="24"/>
+          <w:szCs w:val="24"/>
+        </w:rPr>
+        <w:t>analytics</w:t>
+      </w:r>
+      <w:proofErr w:type="spellEnd"/>
+      <w:r>
+        <w:rPr>
+          <w:rFonts w:ascii="Quire Sans" w:eastAsia="Quire Sans" w:hAnsi="Quire Sans" w:cs="Quire Sans"/>
+          <w:sz w:val="24"/>
+          <w:szCs w:val="24"/>
+        </w:rPr>
+        <w:t xml:space="preserve">  82</w:t>
+      </w:r>
+      <w:proofErr w:type="gramEnd"/>
+      <w:r>
+        <w:rPr>
+          <w:rFonts w:ascii="Quire Sans" w:eastAsia="Quire Sans" w:hAnsi="Quire Sans" w:cs="Quire Sans"/>
+          <w:sz w:val="24"/>
+          <w:szCs w:val="24"/>
+        </w:rPr>
+        <w:t xml:space="preserve"> dias </w:t>
       </w:r>
     </w:p>
     <w:p>
@@ -6080,7 +6702,43 @@
           <w:sz w:val="24"/>
           <w:szCs w:val="24"/>
         </w:rPr>
-        <w:t xml:space="preserve">Teste integrado da solução de IoT e do analytics 87 dias </w:t>
+        <w:t xml:space="preserve">Teste integrado da solução de </w:t>
+      </w:r>
+      <w:proofErr w:type="spellStart"/>
+      <w:r>
+        <w:rPr>
+          <w:rFonts w:ascii="Quire Sans" w:eastAsia="Quire Sans" w:hAnsi="Quire Sans" w:cs="Quire Sans"/>
+          <w:sz w:val="24"/>
+          <w:szCs w:val="24"/>
+        </w:rPr>
+        <w:t>IoT</w:t>
+      </w:r>
+      <w:proofErr w:type="spellEnd"/>
+      <w:r>
+        <w:rPr>
+          <w:rFonts w:ascii="Quire Sans" w:eastAsia="Quire Sans" w:hAnsi="Quire Sans" w:cs="Quire Sans"/>
+          <w:sz w:val="24"/>
+          <w:szCs w:val="24"/>
+        </w:rPr>
+        <w:t xml:space="preserve"> e do </w:t>
+      </w:r>
+      <w:proofErr w:type="spellStart"/>
+      <w:r>
+        <w:rPr>
+          <w:rFonts w:ascii="Quire Sans" w:eastAsia="Quire Sans" w:hAnsi="Quire Sans" w:cs="Quire Sans"/>
+          <w:sz w:val="24"/>
+          <w:szCs w:val="24"/>
+        </w:rPr>
+        <w:t>analytics</w:t>
+      </w:r>
+      <w:proofErr w:type="spellEnd"/>
+      <w:r>
+        <w:rPr>
+          <w:rFonts w:ascii="Quire Sans" w:eastAsia="Quire Sans" w:hAnsi="Quire Sans" w:cs="Quire Sans"/>
+          <w:sz w:val="24"/>
+          <w:szCs w:val="24"/>
+        </w:rPr>
+        <w:t xml:space="preserve"> 87 dias </w:t>
       </w:r>
     </w:p>
     <w:p>
@@ -7020,8 +7678,18 @@
           <w:sz w:val="24"/>
           <w:szCs w:val="24"/>
         </w:rPr>
-        <w:t>Professor: Claudio Frizzarini</w:t>
-      </w:r>
+        <w:t xml:space="preserve">Professor: Claudio </w:t>
+      </w:r>
+      <w:proofErr w:type="spellStart"/>
+      <w:r>
+        <w:rPr>
+          <w:rFonts w:ascii="Quire Sans" w:eastAsia="Quire Sans" w:hAnsi="Quire Sans" w:cs="Quire Sans"/>
+          <w:sz w:val="24"/>
+          <w:szCs w:val="24"/>
+        </w:rPr>
+        <w:t>Frizzarini</w:t>
+      </w:r>
+      <w:proofErr w:type="spellEnd"/>
       <w:r>
         <w:rPr>
           <w:rFonts w:ascii="Quire Sans" w:eastAsia="Quire Sans" w:hAnsi="Quire Sans" w:cs="Quire Sans"/>

</xml_diff>